<commit_message>
update tài liệu lần cuối
</commit_message>
<xml_diff>
--- a/docs/Nhóm 3.docx
+++ b/docs/Nhóm 3.docx
@@ -14425,51 +14425,25 @@
       <w:r>
         <w:t xml:space="preserve">Hình </w:t>
       </w:r>
-      <w:r>
-        <w:fldChar w:fldCharType="begin"/>
-      </w:r>
-      <w:r>
-        <w:instrText xml:space="preserve"> STYLEREF 1 \s </w:instrText>
-      </w:r>
-      <w:r>
-        <w:fldChar w:fldCharType="separate"/>
-      </w:r>
-      <w:r>
-        <w:rPr>
-          <w:noProof/>
-        </w:rPr>
-        <w:t>1</w:t>
-      </w:r>
-      <w:r>
-        <w:rPr>
-          <w:noProof/>
-        </w:rPr>
-        <w:fldChar w:fldCharType="end"/>
-      </w:r>
+      <w:fldSimple w:instr=" STYLEREF 1 \s ">
+        <w:r>
+          <w:rPr>
+            <w:noProof/>
+          </w:rPr>
+          <w:t>1</w:t>
+        </w:r>
+      </w:fldSimple>
       <w:r>
         <w:t>.</w:t>
       </w:r>
-      <w:r>
-        <w:fldChar w:fldCharType="begin"/>
-      </w:r>
-      <w:r>
-        <w:instrText xml:space="preserve"> SEQ Hình \* ARABIC \s 1 </w:instrText>
-      </w:r>
-      <w:r>
-        <w:fldChar w:fldCharType="separate"/>
-      </w:r>
-      <w:r>
-        <w:rPr>
-          <w:noProof/>
-        </w:rPr>
-        <w:t>1</w:t>
-      </w:r>
-      <w:r>
-        <w:rPr>
-          <w:noProof/>
-        </w:rPr>
-        <w:fldChar w:fldCharType="end"/>
-      </w:r>
+      <w:fldSimple w:instr=" SEQ Hình \* ARABIC \s 1 ">
+        <w:r>
+          <w:rPr>
+            <w:noProof/>
+          </w:rPr>
+          <w:t>1</w:t>
+        </w:r>
+      </w:fldSimple>
       <w:r>
         <w:t xml:space="preserve">. </w:t>
       </w:r>
@@ -28853,17 +28827,638 @@
         </w:rPr>
         <w:t>s</w:t>
       </w:r>
+    </w:p>
+    <w:p>
+      <w:pPr>
+        <w:pStyle w:val="Heading3"/>
+        <w:rPr>
+          <w:rFonts w:cs="Times New Roman"/>
+        </w:rPr>
+      </w:pPr>
+      <w:r>
+        <w:rPr>
+          <w:rFonts w:cs="Times New Roman"/>
+        </w:rPr>
+        <w:lastRenderedPageBreak/>
+        <w:t xml:space="preserve">Quản lý </w:t>
+      </w:r>
+      <w:r>
+        <w:rPr>
+          <w:rFonts w:cs="Times New Roman"/>
+        </w:rPr>
+        <w:t>hợp đồng thuê (mua) bất động sản</w:t>
+      </w:r>
+    </w:p>
+    <w:p>
+      <w:pPr>
+        <w:pStyle w:val="Heading4"/>
+        <w:rPr>
+          <w:rFonts w:cs="Times New Roman"/>
+        </w:rPr>
+      </w:pPr>
+      <w:r>
+        <w:rPr>
+          <w:rFonts w:cs="Times New Roman"/>
+        </w:rPr>
+        <w:t>Sơ đồ lớp phân tích</w:t>
+      </w:r>
+    </w:p>
+    <w:p>
+      <w:r>
+        <w:rPr>
+          <w:noProof/>
+        </w:rPr>
+        <w:drawing>
+          <wp:inline distT="0" distB="0" distL="0" distR="0" wp14:anchorId="081B5694" wp14:editId="1E15358C">
+            <wp:extent cx="5935980" cy="6123940"/>
+            <wp:effectExtent l="0" t="0" r="7620" b="0"/>
+            <wp:docPr id="74" name="Picture 74"/>
+            <wp:cNvGraphicFramePr>
+              <a:graphicFrameLocks xmlns:a="http://schemas.openxmlformats.org/drawingml/2006/main" noChangeAspect="1"/>
+            </wp:cNvGraphicFramePr>
+            <a:graphic xmlns:a="http://schemas.openxmlformats.org/drawingml/2006/main">
+              <a:graphicData uri="http://schemas.openxmlformats.org/drawingml/2006/picture">
+                <pic:pic xmlns:pic="http://schemas.openxmlformats.org/drawingml/2006/picture">
+                  <pic:nvPicPr>
+                    <pic:cNvPr id="74" name="ClassDiagram.png"/>
+                    <pic:cNvPicPr/>
+                  </pic:nvPicPr>
+                  <pic:blipFill>
+                    <a:blip r:embed="rId43">
+                      <a:extLst>
+                        <a:ext uri="{28A0092B-C50C-407E-A947-70E740481C1C}">
+                          <a14:useLocalDpi xmlns:a14="http://schemas.microsoft.com/office/drawing/2010/main" val="0"/>
+                        </a:ext>
+                      </a:extLst>
+                    </a:blip>
+                    <a:stretch>
+                      <a:fillRect/>
+                    </a:stretch>
+                  </pic:blipFill>
+                  <pic:spPr>
+                    <a:xfrm>
+                      <a:off x="0" y="0"/>
+                      <a:ext cx="5935980" cy="6123940"/>
+                    </a:xfrm>
+                    <a:prstGeom prst="rect">
+                      <a:avLst/>
+                    </a:prstGeom>
+                  </pic:spPr>
+                </pic:pic>
+              </a:graphicData>
+            </a:graphic>
+          </wp:inline>
+        </w:drawing>
+      </w:r>
+    </w:p>
+    <w:p>
+      <w:pPr>
+        <w:pStyle w:val="Caption"/>
+        <w:rPr>
+          <w:rFonts w:cs="Times New Roman"/>
+        </w:rPr>
+      </w:pPr>
+      <w:r>
+        <w:rPr>
+          <w:rFonts w:cs="Times New Roman"/>
+        </w:rPr>
+        <w:t xml:space="preserve">Hình </w:t>
+      </w:r>
+      <w:r>
+        <w:rPr>
+          <w:rFonts w:cs="Times New Roman"/>
+        </w:rPr>
+        <w:fldChar w:fldCharType="begin"/>
+      </w:r>
+      <w:r>
+        <w:rPr>
+          <w:rFonts w:cs="Times New Roman"/>
+        </w:rPr>
+        <w:instrText xml:space="preserve"> STYLEREF 1 \s </w:instrText>
+      </w:r>
+      <w:r>
+        <w:rPr>
+          <w:rFonts w:cs="Times New Roman"/>
+        </w:rPr>
+        <w:fldChar w:fldCharType="separate"/>
+      </w:r>
+      <w:r>
+        <w:rPr>
+          <w:rFonts w:cs="Times New Roman"/>
+          <w:noProof/>
+        </w:rPr>
+        <w:t>3</w:t>
+      </w:r>
+      <w:r>
+        <w:rPr>
+          <w:rFonts w:cs="Times New Roman"/>
+        </w:rPr>
+        <w:fldChar w:fldCharType="end"/>
+      </w:r>
+      <w:r>
+        <w:rPr>
+          <w:rFonts w:cs="Times New Roman"/>
+        </w:rPr>
+        <w:t>.36</w:t>
+      </w:r>
+      <w:r>
+        <w:rPr>
+          <w:rFonts w:cs="Times New Roman"/>
+        </w:rPr>
+        <w:t xml:space="preserve">. Sơ đồ lớp phân tích chức năng Quản lý </w:t>
+      </w:r>
+      <w:r>
+        <w:rPr>
+          <w:rFonts w:cs="Times New Roman"/>
+        </w:rPr>
+        <w:t>hợp đồng</w:t>
+      </w:r>
+    </w:p>
+    <w:p>
+      <w:pPr>
+        <w:pStyle w:val="Heading4"/>
+        <w:rPr>
+          <w:rFonts w:cs="Times New Roman"/>
+        </w:rPr>
+      </w:pPr>
+      <w:r>
+        <w:rPr>
+          <w:rFonts w:cs="Times New Roman"/>
+        </w:rPr>
+        <w:lastRenderedPageBreak/>
+        <w:t>Sơ đồ trình tự</w:t>
+      </w:r>
+    </w:p>
+    <w:p>
+      <w:pPr>
+        <w:keepNext/>
+        <w:jc w:val="center"/>
+        <w:rPr>
+          <w:rFonts w:cs="Times New Roman"/>
+        </w:rPr>
+      </w:pPr>
+      <w:r>
+        <w:rPr>
+          <w:rFonts w:cs="Times New Roman"/>
+          <w:noProof/>
+        </w:rPr>
+        <w:drawing>
+          <wp:inline distT="0" distB="0" distL="0" distR="0" wp14:anchorId="4D70E01E" wp14:editId="008F058E">
+            <wp:extent cx="5935980" cy="2299335"/>
+            <wp:effectExtent l="0" t="0" r="7620" b="5715"/>
+            <wp:docPr id="75" name="Picture 75"/>
+            <wp:cNvGraphicFramePr>
+              <a:graphicFrameLocks xmlns:a="http://schemas.openxmlformats.org/drawingml/2006/main" noChangeAspect="1"/>
+            </wp:cNvGraphicFramePr>
+            <a:graphic xmlns:a="http://schemas.openxmlformats.org/drawingml/2006/main">
+              <a:graphicData uri="http://schemas.openxmlformats.org/drawingml/2006/picture">
+                <pic:pic xmlns:pic="http://schemas.openxmlformats.org/drawingml/2006/picture">
+                  <pic:nvPicPr>
+                    <pic:cNvPr id="75" name="search.png"/>
+                    <pic:cNvPicPr/>
+                  </pic:nvPicPr>
+                  <pic:blipFill>
+                    <a:blip r:embed="rId44">
+                      <a:extLst>
+                        <a:ext uri="{28A0092B-C50C-407E-A947-70E740481C1C}">
+                          <a14:useLocalDpi xmlns:a14="http://schemas.microsoft.com/office/drawing/2010/main" val="0"/>
+                        </a:ext>
+                      </a:extLst>
+                    </a:blip>
+                    <a:stretch>
+                      <a:fillRect/>
+                    </a:stretch>
+                  </pic:blipFill>
+                  <pic:spPr>
+                    <a:xfrm>
+                      <a:off x="0" y="0"/>
+                      <a:ext cx="5935980" cy="2299335"/>
+                    </a:xfrm>
+                    <a:prstGeom prst="rect">
+                      <a:avLst/>
+                    </a:prstGeom>
+                  </pic:spPr>
+                </pic:pic>
+              </a:graphicData>
+            </a:graphic>
+          </wp:inline>
+        </w:drawing>
+      </w:r>
+    </w:p>
+    <w:p>
+      <w:pPr>
+        <w:pStyle w:val="Caption"/>
+        <w:rPr>
+          <w:rFonts w:cs="Times New Roman"/>
+        </w:rPr>
+      </w:pPr>
+      <w:r>
+        <w:rPr>
+          <w:rFonts w:cs="Times New Roman"/>
+        </w:rPr>
+        <w:t xml:space="preserve">Hình </w:t>
+      </w:r>
+      <w:r>
+        <w:rPr>
+          <w:rFonts w:cs="Times New Roman"/>
+        </w:rPr>
+        <w:fldChar w:fldCharType="begin"/>
+      </w:r>
+      <w:r>
+        <w:rPr>
+          <w:rFonts w:cs="Times New Roman"/>
+        </w:rPr>
+        <w:instrText xml:space="preserve"> STYLEREF 1 \s </w:instrText>
+      </w:r>
+      <w:r>
+        <w:rPr>
+          <w:rFonts w:cs="Times New Roman"/>
+        </w:rPr>
+        <w:fldChar w:fldCharType="separate"/>
+      </w:r>
+      <w:r>
+        <w:rPr>
+          <w:rFonts w:cs="Times New Roman"/>
+          <w:noProof/>
+        </w:rPr>
+        <w:t>3</w:t>
+      </w:r>
+      <w:r>
+        <w:rPr>
+          <w:rFonts w:cs="Times New Roman"/>
+        </w:rPr>
+        <w:fldChar w:fldCharType="end"/>
+      </w:r>
+      <w:r>
+        <w:rPr>
+          <w:rFonts w:cs="Times New Roman"/>
+        </w:rPr>
+        <w:t>.</w:t>
+      </w:r>
+      <w:r>
+        <w:rPr>
+          <w:rFonts w:cs="Times New Roman"/>
+        </w:rPr>
+        <w:fldChar w:fldCharType="begin"/>
+      </w:r>
+      <w:r>
+        <w:rPr>
+          <w:rFonts w:cs="Times New Roman"/>
+        </w:rPr>
+        <w:instrText xml:space="preserve"> SEQ Hình \* ARABIC \s 1 </w:instrText>
+      </w:r>
+      <w:r>
+        <w:rPr>
+          <w:rFonts w:cs="Times New Roman"/>
+        </w:rPr>
+        <w:fldChar w:fldCharType="separate"/>
+      </w:r>
+      <w:r>
+        <w:rPr>
+          <w:rFonts w:cs="Times New Roman"/>
+          <w:noProof/>
+        </w:rPr>
+        <w:t>45</w:t>
+      </w:r>
+      <w:r>
+        <w:rPr>
+          <w:rFonts w:cs="Times New Roman"/>
+        </w:rPr>
+        <w:fldChar w:fldCharType="end"/>
+      </w:r>
+      <w:r>
+        <w:rPr>
+          <w:rFonts w:cs="Times New Roman"/>
+        </w:rPr>
+        <w:t xml:space="preserve">. Sơ đồ trình tự </w:t>
+      </w:r>
+      <w:r>
+        <w:rPr>
+          <w:rFonts w:cs="Times New Roman"/>
+        </w:rPr>
+        <w:t xml:space="preserve">Tìm kiếm </w:t>
+      </w:r>
+      <w:r>
+        <w:rPr>
+          <w:rFonts w:cs="Times New Roman"/>
+        </w:rPr>
+        <w:t>hợp đồng</w:t>
+      </w:r>
+    </w:p>
+    <w:p>
+      <w:pPr>
+        <w:keepNext/>
+        <w:jc w:val="center"/>
+        <w:rPr>
+          <w:rFonts w:cs="Times New Roman"/>
+        </w:rPr>
+      </w:pPr>
+      <w:r>
+        <w:rPr>
+          <w:rFonts w:cs="Times New Roman"/>
+          <w:noProof/>
+        </w:rPr>
+        <w:drawing>
+          <wp:inline distT="0" distB="0" distL="0" distR="0" wp14:anchorId="7A0EA1BF" wp14:editId="0BC424DA">
+            <wp:extent cx="5935980" cy="3855085"/>
+            <wp:effectExtent l="0" t="0" r="7620" b="0"/>
+            <wp:docPr id="76" name="Picture 76"/>
+            <wp:cNvGraphicFramePr>
+              <a:graphicFrameLocks xmlns:a="http://schemas.openxmlformats.org/drawingml/2006/main" noChangeAspect="1"/>
+            </wp:cNvGraphicFramePr>
+            <a:graphic xmlns:a="http://schemas.openxmlformats.org/drawingml/2006/main">
+              <a:graphicData uri="http://schemas.openxmlformats.org/drawingml/2006/picture">
+                <pic:pic xmlns:pic="http://schemas.openxmlformats.org/drawingml/2006/picture">
+                  <pic:nvPicPr>
+                    <pic:cNvPr id="76" name="update.png"/>
+                    <pic:cNvPicPr/>
+                  </pic:nvPicPr>
+                  <pic:blipFill>
+                    <a:blip r:embed="rId45">
+                      <a:extLst>
+                        <a:ext uri="{28A0092B-C50C-407E-A947-70E740481C1C}">
+                          <a14:useLocalDpi xmlns:a14="http://schemas.microsoft.com/office/drawing/2010/main" val="0"/>
+                        </a:ext>
+                      </a:extLst>
+                    </a:blip>
+                    <a:stretch>
+                      <a:fillRect/>
+                    </a:stretch>
+                  </pic:blipFill>
+                  <pic:spPr>
+                    <a:xfrm>
+                      <a:off x="0" y="0"/>
+                      <a:ext cx="5935980" cy="3855085"/>
+                    </a:xfrm>
+                    <a:prstGeom prst="rect">
+                      <a:avLst/>
+                    </a:prstGeom>
+                  </pic:spPr>
+                </pic:pic>
+              </a:graphicData>
+            </a:graphic>
+          </wp:inline>
+        </w:drawing>
+      </w:r>
+    </w:p>
+    <w:p>
+      <w:pPr>
+        <w:pStyle w:val="Caption"/>
+        <w:rPr>
+          <w:rFonts w:cs="Times New Roman"/>
+        </w:rPr>
+      </w:pPr>
+      <w:r>
+        <w:rPr>
+          <w:rFonts w:cs="Times New Roman"/>
+        </w:rPr>
+        <w:t xml:space="preserve">Hình </w:t>
+      </w:r>
+      <w:r>
+        <w:rPr>
+          <w:rFonts w:cs="Times New Roman"/>
+        </w:rPr>
+        <w:fldChar w:fldCharType="begin"/>
+      </w:r>
+      <w:r>
+        <w:rPr>
+          <w:rFonts w:cs="Times New Roman"/>
+        </w:rPr>
+        <w:instrText xml:space="preserve"> STYLEREF 1 \s </w:instrText>
+      </w:r>
+      <w:r>
+        <w:rPr>
+          <w:rFonts w:cs="Times New Roman"/>
+        </w:rPr>
+        <w:fldChar w:fldCharType="separate"/>
+      </w:r>
+      <w:r>
+        <w:rPr>
+          <w:rFonts w:cs="Times New Roman"/>
+          <w:noProof/>
+        </w:rPr>
+        <w:t>3</w:t>
+      </w:r>
+      <w:r>
+        <w:rPr>
+          <w:rFonts w:cs="Times New Roman"/>
+        </w:rPr>
+        <w:fldChar w:fldCharType="end"/>
+      </w:r>
+      <w:r>
+        <w:rPr>
+          <w:rFonts w:cs="Times New Roman"/>
+        </w:rPr>
+        <w:t>.</w:t>
+      </w:r>
+      <w:r>
+        <w:rPr>
+          <w:rFonts w:cs="Times New Roman"/>
+        </w:rPr>
+        <w:fldChar w:fldCharType="begin"/>
+      </w:r>
+      <w:r>
+        <w:rPr>
+          <w:rFonts w:cs="Times New Roman"/>
+        </w:rPr>
+        <w:instrText xml:space="preserve"> SEQ Hình \* ARABIC \s 1 </w:instrText>
+      </w:r>
+      <w:r>
+        <w:rPr>
+          <w:rFonts w:cs="Times New Roman"/>
+        </w:rPr>
+        <w:fldChar w:fldCharType="separate"/>
+      </w:r>
+      <w:r>
+        <w:rPr>
+          <w:rFonts w:cs="Times New Roman"/>
+          <w:noProof/>
+        </w:rPr>
+        <w:t>46</w:t>
+      </w:r>
+      <w:r>
+        <w:rPr>
+          <w:rFonts w:cs="Times New Roman"/>
+        </w:rPr>
+        <w:fldChar w:fldCharType="end"/>
+      </w:r>
+      <w:r>
+        <w:rPr>
+          <w:rFonts w:cs="Times New Roman"/>
+        </w:rPr>
+        <w:t xml:space="preserve">. Sơ đồ trình tự </w:t>
+      </w:r>
+      <w:r>
+        <w:rPr>
+          <w:rFonts w:cs="Times New Roman"/>
+        </w:rPr>
+        <w:t xml:space="preserve">Cập nhật thông tin </w:t>
+      </w:r>
+      <w:r>
+        <w:rPr>
+          <w:rFonts w:cs="Times New Roman"/>
+        </w:rPr>
+        <w:t>hợp đồng</w:t>
+      </w:r>
+    </w:p>
+    <w:p>
+      <w:pPr>
+        <w:keepNext/>
+        <w:jc w:val="center"/>
+        <w:rPr>
+          <w:rFonts w:cs="Times New Roman"/>
+        </w:rPr>
+      </w:pPr>
+      <w:r>
+        <w:rPr>
+          <w:rFonts w:cs="Times New Roman"/>
+          <w:noProof/>
+        </w:rPr>
+        <w:lastRenderedPageBreak/>
+        <w:drawing>
+          <wp:inline distT="0" distB="0" distL="0" distR="0" wp14:anchorId="4AE19A02" wp14:editId="11D59D5E">
+            <wp:extent cx="5935980" cy="2299335"/>
+            <wp:effectExtent l="0" t="0" r="7620" b="5715"/>
+            <wp:docPr id="77" name="Picture 77"/>
+            <wp:cNvGraphicFramePr>
+              <a:graphicFrameLocks xmlns:a="http://schemas.openxmlformats.org/drawingml/2006/main" noChangeAspect="1"/>
+            </wp:cNvGraphicFramePr>
+            <a:graphic xmlns:a="http://schemas.openxmlformats.org/drawingml/2006/main">
+              <a:graphicData uri="http://schemas.openxmlformats.org/drawingml/2006/picture">
+                <pic:pic xmlns:pic="http://schemas.openxmlformats.org/drawingml/2006/picture">
+                  <pic:nvPicPr>
+                    <pic:cNvPr id="77" name="view.png"/>
+                    <pic:cNvPicPr/>
+                  </pic:nvPicPr>
+                  <pic:blipFill>
+                    <a:blip r:embed="rId46">
+                      <a:extLst>
+                        <a:ext uri="{28A0092B-C50C-407E-A947-70E740481C1C}">
+                          <a14:useLocalDpi xmlns:a14="http://schemas.microsoft.com/office/drawing/2010/main" val="0"/>
+                        </a:ext>
+                      </a:extLst>
+                    </a:blip>
+                    <a:stretch>
+                      <a:fillRect/>
+                    </a:stretch>
+                  </pic:blipFill>
+                  <pic:spPr>
+                    <a:xfrm>
+                      <a:off x="0" y="0"/>
+                      <a:ext cx="5935980" cy="2299335"/>
+                    </a:xfrm>
+                    <a:prstGeom prst="rect">
+                      <a:avLst/>
+                    </a:prstGeom>
+                  </pic:spPr>
+                </pic:pic>
+              </a:graphicData>
+            </a:graphic>
+          </wp:inline>
+        </w:drawing>
+      </w:r>
+    </w:p>
+    <w:p>
+      <w:pPr>
+        <w:pStyle w:val="Caption"/>
+        <w:rPr>
+          <w:rFonts w:cs="Times New Roman"/>
+        </w:rPr>
+      </w:pPr>
+      <w:r>
+        <w:rPr>
+          <w:rFonts w:cs="Times New Roman"/>
+        </w:rPr>
+        <w:t xml:space="preserve">Hình </w:t>
+      </w:r>
+      <w:r>
+        <w:rPr>
+          <w:rFonts w:cs="Times New Roman"/>
+        </w:rPr>
+        <w:fldChar w:fldCharType="begin"/>
+      </w:r>
+      <w:r>
+        <w:rPr>
+          <w:rFonts w:cs="Times New Roman"/>
+        </w:rPr>
+        <w:instrText xml:space="preserve"> STYLEREF 1 \s </w:instrText>
+      </w:r>
+      <w:r>
+        <w:rPr>
+          <w:rFonts w:cs="Times New Roman"/>
+        </w:rPr>
+        <w:fldChar w:fldCharType="separate"/>
+      </w:r>
+      <w:r>
+        <w:rPr>
+          <w:rFonts w:cs="Times New Roman"/>
+          <w:noProof/>
+        </w:rPr>
+        <w:t>3</w:t>
+      </w:r>
+      <w:r>
+        <w:rPr>
+          <w:rFonts w:cs="Times New Roman"/>
+        </w:rPr>
+        <w:fldChar w:fldCharType="end"/>
+      </w:r>
+      <w:r>
+        <w:rPr>
+          <w:rFonts w:cs="Times New Roman"/>
+        </w:rPr>
+        <w:t>.</w:t>
+      </w:r>
+      <w:r>
+        <w:rPr>
+          <w:rFonts w:cs="Times New Roman"/>
+        </w:rPr>
+        <w:fldChar w:fldCharType="begin"/>
+      </w:r>
+      <w:r>
+        <w:rPr>
+          <w:rFonts w:cs="Times New Roman"/>
+        </w:rPr>
+        <w:instrText xml:space="preserve"> SEQ Hình \* ARABIC \s 1 </w:instrText>
+      </w:r>
+      <w:r>
+        <w:rPr>
+          <w:rFonts w:cs="Times New Roman"/>
+        </w:rPr>
+        <w:fldChar w:fldCharType="separate"/>
+      </w:r>
+      <w:r>
+        <w:rPr>
+          <w:rFonts w:cs="Times New Roman"/>
+          <w:noProof/>
+        </w:rPr>
+        <w:t>47</w:t>
+      </w:r>
+      <w:r>
+        <w:rPr>
+          <w:rFonts w:cs="Times New Roman"/>
+        </w:rPr>
+        <w:fldChar w:fldCharType="end"/>
+      </w:r>
+      <w:r>
+        <w:rPr>
+          <w:rFonts w:cs="Times New Roman"/>
+        </w:rPr>
+        <w:t>. Sơ đồ</w:t>
+      </w:r>
+      <w:r>
+        <w:rPr>
+          <w:rFonts w:cs="Times New Roman"/>
+        </w:rPr>
+        <w:t xml:space="preserve"> trình xem chi tiết </w:t>
+      </w:r>
       <w:bookmarkStart w:id="53" w:name="_GoBack"/>
       <w:bookmarkEnd w:id="53"/>
-    </w:p>
-    <w:p>
-      <w:pPr>
-        <w:spacing w:before="0" w:after="0" w:line="240" w:lineRule="auto"/>
-        <w:jc w:val="left"/>
-        <w:rPr>
-          <w:rFonts w:cs="Times New Roman"/>
-        </w:rPr>
-      </w:pPr>
+      <w:r>
+        <w:rPr>
+          <w:rFonts w:cs="Times New Roman"/>
+        </w:rPr>
+        <w:t>hợp đồng</w:t>
+      </w:r>
     </w:p>
     <w:p>
       <w:pPr>
@@ -29484,7 +30079,7 @@
           <w:rFonts w:cs="Times New Roman"/>
         </w:rPr>
       </w:pPr>
-      <w:hyperlink r:id="rId43" w:history="1">
+      <w:hyperlink r:id="rId47" w:history="1">
         <w:r>
           <w:rPr>
             <w:rStyle w:val="Hyperlink"/>
@@ -29506,7 +30101,7 @@
           <w:rFonts w:cs="Times New Roman"/>
         </w:rPr>
       </w:pPr>
-      <w:hyperlink r:id="rId44" w:history="1">
+      <w:hyperlink r:id="rId48" w:history="1">
         <w:r>
           <w:rPr>
             <w:rStyle w:val="Hyperlink"/>
@@ -29528,7 +30123,7 @@
           <w:rFonts w:cs="Times New Roman"/>
         </w:rPr>
       </w:pPr>
-      <w:hyperlink r:id="rId45" w:history="1">
+      <w:hyperlink r:id="rId49" w:history="1">
         <w:r>
           <w:rPr>
             <w:rStyle w:val="Hyperlink"/>
@@ -29550,7 +30145,7 @@
           <w:rFonts w:cs="Times New Roman"/>
         </w:rPr>
       </w:pPr>
-      <w:hyperlink r:id="rId46" w:history="1">
+      <w:hyperlink r:id="rId50" w:history="1">
         <w:r>
           <w:rPr>
             <w:rStyle w:val="Hyperlink"/>
@@ -29572,7 +30167,7 @@
           <w:rFonts w:cs="Times New Roman"/>
         </w:rPr>
       </w:pPr>
-      <w:hyperlink r:id="rId47" w:history="1">
+      <w:hyperlink r:id="rId51" w:history="1">
         <w:r>
           <w:rPr>
             <w:rStyle w:val="Hyperlink"/>
@@ -29594,7 +30189,7 @@
           <w:rFonts w:cs="Times New Roman"/>
         </w:rPr>
       </w:pPr>
-      <w:hyperlink r:id="rId48" w:history="1">
+      <w:hyperlink r:id="rId52" w:history="1">
         <w:r>
           <w:rPr>
             <w:rStyle w:val="Hyperlink"/>
@@ -29616,7 +30211,7 @@
           <w:rFonts w:cs="Times New Roman"/>
         </w:rPr>
       </w:pPr>
-      <w:hyperlink r:id="rId49" w:history="1">
+      <w:hyperlink r:id="rId53" w:history="1">
         <w:r>
           <w:rPr>
             <w:rStyle w:val="Hyperlink"/>
@@ -29641,7 +30236,7 @@
           <w:u w:val="none"/>
         </w:rPr>
       </w:pPr>
-      <w:hyperlink r:id="rId50" w:history="1">
+      <w:hyperlink r:id="rId54" w:history="1">
         <w:r>
           <w:rPr>
             <w:rStyle w:val="Hyperlink"/>
@@ -29663,7 +30258,7 @@
           <w:rFonts w:cs="Times New Roman"/>
         </w:rPr>
       </w:pPr>
-      <w:hyperlink r:id="rId51" w:history="1">
+      <w:hyperlink r:id="rId55" w:history="1">
         <w:r>
           <w:rPr>
             <w:rStyle w:val="Hyperlink"/>
@@ -29685,7 +30280,7 @@
           <w:rFonts w:cs="Times New Roman"/>
         </w:rPr>
       </w:pPr>
-      <w:hyperlink r:id="rId52" w:history="1">
+      <w:hyperlink r:id="rId56" w:history="1">
         <w:r>
           <w:rPr>
             <w:rStyle w:val="Hyperlink"/>
@@ -29707,7 +30302,7 @@
           <w:rFonts w:cs="Times New Roman"/>
         </w:rPr>
       </w:pPr>
-      <w:hyperlink r:id="rId53" w:history="1">
+      <w:hyperlink r:id="rId57" w:history="1">
         <w:r>
           <w:rPr>
             <w:rStyle w:val="Hyperlink"/>
@@ -29732,7 +30327,7 @@
           <w:u w:val="none"/>
         </w:rPr>
       </w:pPr>
-      <w:hyperlink r:id="rId54" w:history="1">
+      <w:hyperlink r:id="rId58" w:history="1">
         <w:r>
           <w:rPr>
             <w:rStyle w:val="Hyperlink"/>
@@ -29753,7 +30348,7 @@
           <w:rFonts w:cs="Times New Roman"/>
         </w:rPr>
       </w:pPr>
-      <w:hyperlink r:id="rId55" w:history="1">
+      <w:hyperlink r:id="rId59" w:history="1">
         <w:r>
           <w:rPr>
             <w:rStyle w:val="Hyperlink"/>
@@ -29881,7 +30476,7 @@
         <w:rStyle w:val="PageNumber"/>
         <w:noProof/>
       </w:rPr>
-      <w:t>43</w:t>
+      <w:t>47</w:t>
     </w:r>
     <w:r>
       <w:rPr>
@@ -60579,7 +61174,7 @@
 </file>
 
 <file path=customXml/itemProps1.xml><?xml version="1.0" encoding="utf-8"?>
-<ds:datastoreItem xmlns:ds="http://schemas.openxmlformats.org/officeDocument/2006/customXml" ds:itemID="{B58139B5-4836-45BF-B775-25E61E243663}">
+<ds:datastoreItem xmlns:ds="http://schemas.openxmlformats.org/officeDocument/2006/customXml" ds:itemID="{F6E0B3A7-B033-4DD4-95AB-1B2BC5158759}">
   <ds:schemaRefs>
     <ds:schemaRef ds:uri="http://schemas.openxmlformats.org/officeDocument/2006/bibliography"/>
   </ds:schemaRefs>

</xml_diff>